<commit_message>
Versie 3, vertaald naar Engels
</commit_message>
<xml_diff>
--- a/Verlsag_Deel_Controle.docx
+++ b/Verlsag_Deel_Controle.docx
@@ -29,7 +29,59 @@
       </w:pPr>
       <w:r>
         <w:rPr/>
-        <w:t>Bij het opstellen van de vergelijkingen zijn er plaatsen waar gemakkelijk fouten in kunnen sluipen. Om te controleren of de gekregen resultaten wel correct zijn, zijn er controleberekeningen gemaakt. Dit deel van de tekst zal gaan over de controle van de kinematica.</w:t>
+        <w:t>When writing the equations</w:t>
+      </w:r>
+      <w:r>
+        <w:rPr/>
+        <w:t xml:space="preserve"> </w:t>
+      </w:r>
+      <w:r>
+        <w:rPr/>
+        <w:t>there are places where</w:t>
+      </w:r>
+      <w:r>
+        <w:rPr/>
+        <w:t xml:space="preserve"> </w:t>
+      </w:r>
+      <w:r>
+        <w:rPr/>
+        <w:t>errors can easily sneak in (e.g. notation errors)</w:t>
+      </w:r>
+      <w:r>
+        <w:rPr/>
+        <w:t xml:space="preserve">. </w:t>
+      </w:r>
+      <w:r>
+        <w:rPr/>
+        <w:t>To check whether the generated results are correct</w:t>
+      </w:r>
+      <w:r>
+        <w:rPr/>
+        <w:t xml:space="preserve">, </w:t>
+      </w:r>
+      <w:r>
+        <w:rPr/>
+        <w:t>control calculations have been made</w:t>
+      </w:r>
+      <w:r>
+        <w:rPr/>
+        <w:t xml:space="preserve">. </w:t>
+      </w:r>
+      <w:r>
+        <w:rPr/>
+        <w:t>This part of the text</w:t>
+      </w:r>
+      <w:r>
+        <w:rPr/>
+        <w:t xml:space="preserve"> </w:t>
+      </w:r>
+      <w:r>
+        <w:rPr/>
+        <w:t>will be about checking the kinematics</w:t>
+      </w:r>
+      <w:r>
+        <w:rPr/>
+        <w:t>.</w:t>
       </w:r>
     </w:p>
     <w:p>
@@ -48,26 +100,106 @@
       </w:pPr>
       <w:r>
         <w:rPr/>
-        <w:t>2.5.1 Positiecontrole</w:t>
-      </w:r>
-    </w:p>
-    <w:p>
-      <w:pPr>
-        <w:pStyle w:val="Normal"/>
-        <w:rPr/>
-      </w:pPr>
-      <w:r>
-        <w:rPr/>
-      </w:r>
-    </w:p>
-    <w:p>
-      <w:pPr>
-        <w:pStyle w:val="Normal"/>
-        <w:rPr/>
-      </w:pPr>
-      <w:r>
-        <w:rPr/>
-        <w:t>Voor de positiecontrole is de positie van het punt F op 2 manieren berekend. Aangezien punt F een vast punt is, is de eerste manier via de gemeten/gegeven afstand en hoek t.o.v. punt A:</w:t>
+        <w:t xml:space="preserve">2.5.1 </w:t>
+      </w:r>
+      <w:r>
+        <w:rPr/>
+        <w:t>Checking the position</w:t>
+      </w:r>
+    </w:p>
+    <w:p>
+      <w:pPr>
+        <w:pStyle w:val="Normal"/>
+        <w:rPr/>
+      </w:pPr>
+      <w:r>
+        <w:rPr/>
+      </w:r>
+    </w:p>
+    <w:p>
+      <w:pPr>
+        <w:pStyle w:val="Normal"/>
+        <w:rPr/>
+      </w:pPr>
+      <w:r>
+        <w:rPr/>
+        <w:t>To check the position,</w:t>
+      </w:r>
+      <w:r>
+        <w:rPr/>
+        <w:t xml:space="preserve"> </w:t>
+      </w:r>
+      <w:r>
+        <w:rPr/>
+        <w:t>we calculated the position of the point F in 2 different ways</w:t>
+      </w:r>
+      <w:r>
+        <w:rPr/>
+        <w:t xml:space="preserve">. </w:t>
+      </w:r>
+      <w:r>
+        <w:rPr/>
+        <w:t xml:space="preserve">Because F is a stationary point it </w:t>
+      </w:r>
+      <w:r>
+        <w:rPr/>
+        <w:t xml:space="preserve">is </w:t>
+      </w:r>
+      <w:r>
+        <w:rPr/>
+        <w:t>first calculated</w:t>
+      </w:r>
+      <w:r>
+        <w:rPr/>
+        <w:t xml:space="preserve"> via </w:t>
+      </w:r>
+      <w:r>
+        <w:rPr/>
+        <w:t>the</w:t>
+      </w:r>
+      <w:r>
+        <w:rPr/>
+        <w:t xml:space="preserve"> </w:t>
+      </w:r>
+      <w:r>
+        <w:rPr/>
+        <w:t>measured</w:t>
+      </w:r>
+      <w:r>
+        <w:rPr/>
+        <w:t>/g</w:t>
+      </w:r>
+      <w:r>
+        <w:rPr/>
+        <w:t>iven</w:t>
+      </w:r>
+      <w:r>
+        <w:rPr/>
+        <w:t xml:space="preserve"> </w:t>
+      </w:r>
+      <w:r>
+        <w:rPr/>
+        <w:t>distance and angle</w:t>
+      </w:r>
+      <w:r>
+        <w:rPr/>
+        <w:t xml:space="preserve"> </w:t>
+      </w:r>
+      <w:r>
+        <w:rPr/>
+        <w:t>from</w:t>
+      </w:r>
+      <w:r>
+        <w:rPr/>
+        <w:t xml:space="preserve"> p</w:t>
+      </w:r>
+      <w:r>
+        <w:rPr/>
+        <w:t>oi</w:t>
+      </w:r>
+      <w:r>
+        <w:rPr/>
+        <w:t>nt A:</w:t>
       </w:r>
     </w:p>
     <w:p>
@@ -105,17 +237,27 @@
       </w:pPr>
       <w:r>
         <w:rPr/>
-        <w:t>De 2</w:t>
-      </w:r>
-      <w:r>
-        <w:rPr>
-          <w:vertAlign w:val="superscript"/>
-        </w:rPr>
-        <w:t>e</w:t>
-      </w:r>
-      <w:r>
-        <w:rPr/>
-        <w:t xml:space="preserve"> manier is via opeenvolgende punten in het mechanisme:</w:t>
+        <w:t>The second way</w:t>
+      </w:r>
+      <w:r>
+        <w:rPr/>
+        <w:t xml:space="preserve"> is </w:t>
+      </w:r>
+      <w:r>
+        <w:rPr/>
+        <w:t>by</w:t>
+      </w:r>
+      <w:r>
+        <w:rPr/>
+        <w:t xml:space="preserve"> </w:t>
+      </w:r>
+      <w:r>
+        <w:rPr/>
+        <w:t>following a path of consecutive points in the mechanism</w:t>
+      </w:r>
+      <w:r>
+        <w:rPr/>
+        <w:t>:</w:t>
       </w:r>
     </w:p>
     <w:p>
@@ -153,65 +295,203 @@
       </w:pPr>
       <w:r>
         <w:rPr/>
-        <w:t>Het verschil tussen F1 en F2 is geplot in figuur [?]. De x- en y-componenten komen goed met elkaar overeen, er is niets vreemds aan te merken. De relatieve fout 1 – F1/F2 neemt</w:t>
-      </w:r>
-    </w:p>
-    <w:p>
-      <w:pPr>
-        <w:pStyle w:val="Normal"/>
-        <w:rPr/>
-      </w:pPr>
-      <w:r>
-        <w:rPr/>
-        <w:t>waarden aan rond de orde 10^-12 en de absolute fout is van orde 10^-10 cm. Dit is nog niet in de buurt van de machineprecisie. De fout is dus waarschijnlijk een resultaat van fsolve. De fout is klein genoeg om het een goede positiecontrole te noemen.</w:t>
-      </w:r>
-    </w:p>
-    <w:p>
-      <w:pPr>
-        <w:pStyle w:val="Normal"/>
-        <w:rPr/>
-      </w:pPr>
-      <w:r>
-        <w:rPr/>
-      </w:r>
-    </w:p>
-    <w:p>
-      <w:pPr>
-        <w:pStyle w:val="Normal"/>
-        <w:rPr/>
-      </w:pPr>
-      <w:r>
-        <w:rPr/>
-        <w:t>Een eerste positiecontrole kan ook visueel gebeuren met behulp van een animatie. Op onze animatie is te zien dat het punt F (of één van de andere vaste punten) niet beweegt.</w:t>
-      </w:r>
-    </w:p>
-    <w:p>
-      <w:pPr>
-        <w:pStyle w:val="Normal"/>
-        <w:rPr/>
-      </w:pPr>
-      <w:r>
-        <w:rPr/>
-        <w:t>Deze animatie is terug te vinden in het Matlab project.</w:t>
-      </w:r>
-    </w:p>
-    <w:p>
-      <w:pPr>
-        <w:pStyle w:val="Normal"/>
-        <w:rPr/>
-      </w:pPr>
-      <w:r>
-        <w:rPr/>
-      </w:r>
-    </w:p>
-    <w:p>
-      <w:pPr>
-        <w:pStyle w:val="Normal"/>
-        <w:rPr/>
-      </w:pPr>
-      <w:r>
-        <w:rPr/>
-        <w:t>Figuur [?]: Positieverschillen in functie van de tijd.</w:t>
+        <w:t>The difference between</w:t>
+      </w:r>
+      <w:r>
+        <w:rPr/>
+        <w:t xml:space="preserve"> F1 </w:t>
+      </w:r>
+      <w:r>
+        <w:rPr/>
+        <w:t>and</w:t>
+      </w:r>
+      <w:r>
+        <w:rPr/>
+        <w:t xml:space="preserve"> F2 is </w:t>
+      </w:r>
+      <w:r>
+        <w:rPr/>
+        <w:t>plotted</w:t>
+      </w:r>
+      <w:r>
+        <w:rPr/>
+        <w:t xml:space="preserve"> in figu</w:t>
+      </w:r>
+      <w:r>
+        <w:rPr/>
+        <w:t>re</w:t>
+      </w:r>
+      <w:r>
+        <w:rPr/>
+        <w:t xml:space="preserve"> [?]. </w:t>
+      </w:r>
+      <w:r>
+        <w:rPr/>
+        <w:t>The x and y components match well</w:t>
+      </w:r>
+      <w:r>
+        <w:rPr/>
+        <w:t xml:space="preserve">, </w:t>
+      </w:r>
+      <w:r>
+        <w:rPr/>
+        <w:t>there is nothing special to report there</w:t>
+      </w:r>
+      <w:r>
+        <w:rPr/>
+        <w:t xml:space="preserve">. </w:t>
+      </w:r>
+      <w:r>
+        <w:rPr/>
+        <w:t>The relative error</w:t>
+      </w:r>
+      <w:r>
+        <w:rPr/>
+        <w:t xml:space="preserve"> 1 – F1/F2 </w:t>
+      </w:r>
+      <w:r>
+        <w:rPr/>
+        <w:t>takes on values</w:t>
+      </w:r>
+      <w:r>
+        <w:rPr/>
+        <w:t xml:space="preserve"> </w:t>
+      </w:r>
+      <w:r>
+        <w:rPr/>
+        <w:t>from the order of</w:t>
+      </w:r>
+      <w:r>
+        <w:rPr/>
+        <w:t xml:space="preserve"> 10^-12 </w:t>
+      </w:r>
+      <w:r>
+        <w:rPr/>
+        <w:t>and the absolute error</w:t>
+      </w:r>
+      <w:r>
+        <w:rPr/>
+        <w:t xml:space="preserve"> </w:t>
+      </w:r>
+      <w:r>
+        <w:rPr/>
+        <w:t>from the order of</w:t>
+      </w:r>
+      <w:r>
+        <w:rPr/>
+        <w:t xml:space="preserve"> 10^-10 cm. </w:t>
+      </w:r>
+      <w:r>
+        <w:rPr/>
+        <w:t>This is not yet near machine precision, so the error</w:t>
+      </w:r>
+      <w:r>
+        <w:rPr/>
+        <w:t xml:space="preserve"> is </w:t>
+      </w:r>
+      <w:r>
+        <w:rPr/>
+        <w:t>probably a result of using</w:t>
+      </w:r>
+      <w:r>
+        <w:rPr/>
+        <w:t xml:space="preserve"> fsolve. </w:t>
+      </w:r>
+      <w:bookmarkStart w:id="0" w:name="__DdeLink__125_1357134542"/>
+      <w:bookmarkEnd w:id="0"/>
+      <w:r>
+        <w:rPr/>
+        <w:t>The error is small enough to consider this check successful</w:t>
+      </w:r>
+    </w:p>
+    <w:p>
+      <w:pPr>
+        <w:pStyle w:val="Normal"/>
+        <w:rPr/>
+      </w:pPr>
+      <w:r>
+        <w:rPr/>
+      </w:r>
+    </w:p>
+    <w:p>
+      <w:pPr>
+        <w:pStyle w:val="Normal"/>
+        <w:rPr/>
+      </w:pPr>
+      <w:r>
+        <w:rPr/>
+        <w:t>We can also visually inspect the positionby viewing an animation of the mechanism</w:t>
+      </w:r>
+      <w:r>
+        <w:rPr/>
+        <w:t xml:space="preserve">. </w:t>
+      </w:r>
+      <w:r>
+        <w:rPr/>
+        <w:t>In our animation</w:t>
+      </w:r>
+      <w:r>
+        <w:rPr/>
+        <w:t xml:space="preserve"> </w:t>
+      </w:r>
+      <w:r>
+        <w:rPr/>
+        <w:t>we can see that point F</w:t>
+      </w:r>
+      <w:r>
+        <w:rPr/>
+        <w:t xml:space="preserve"> (</w:t>
+      </w:r>
+      <w:r>
+        <w:rPr/>
+        <w:t>and A and E</w:t>
+      </w:r>
+      <w:r>
+        <w:rPr/>
+        <w:t xml:space="preserve">) </w:t>
+      </w:r>
+      <w:r>
+        <w:rPr/>
+        <w:t>doesn’t move</w:t>
+      </w:r>
+      <w:r>
+        <w:rPr/>
+        <w:t xml:space="preserve">. </w:t>
+      </w:r>
+      <w:r>
+        <w:rPr/>
+        <w:t>You can find the animation in the Matlab project</w:t>
+      </w:r>
+    </w:p>
+    <w:p>
+      <w:pPr>
+        <w:pStyle w:val="Normal"/>
+        <w:rPr/>
+      </w:pPr>
+      <w:r>
+        <w:rPr/>
+      </w:r>
+    </w:p>
+    <w:p>
+      <w:pPr>
+        <w:pStyle w:val="Normal"/>
+        <w:rPr/>
+      </w:pPr>
+      <w:r>
+        <w:rPr/>
+        <w:t xml:space="preserve">Figuur [?]: </w:t>
+      </w:r>
+      <w:r>
+        <w:rPr/>
+        <w:t>Position errors</w:t>
+      </w:r>
+      <w:r>
+        <w:rPr/>
+        <w:t xml:space="preserve"> </w:t>
+      </w:r>
+      <w:r>
+        <w:rPr/>
+        <w:t>as functions of time.</w:t>
       </w:r>
     </w:p>
     <w:p>
@@ -239,36 +519,92 @@
       </w:pPr>
       <w:r>
         <w:rPr/>
-        <w:t>2.5.2 Snelheids-en versnellingscontrole</w:t>
-      </w:r>
-    </w:p>
-    <w:p>
-      <w:pPr>
-        <w:pStyle w:val="Normal"/>
-        <w:rPr/>
-      </w:pPr>
-      <w:r>
-        <w:rPr/>
-      </w:r>
-    </w:p>
-    <w:p>
-      <w:pPr>
-        <w:pStyle w:val="Normal"/>
-        <w:rPr/>
-      </w:pPr>
-      <w:r>
-        <w:rPr/>
-        <w:t>De controle van de snelheid en de versnelling gebeurt op dezelfde manier. Aangezien F een vast punt is, moeten snelheid en versnelling gelijk zijn aan 0. Door dan de snelheid of versnelling van F verkregen via een pad van opeenvolgende punten van A tot F te plotten, plotten we al direct de fout.</w:t>
-      </w:r>
-    </w:p>
-    <w:p>
-      <w:pPr>
-        <w:pStyle w:val="Normal"/>
-        <w:rPr/>
-      </w:pPr>
-      <w:r>
-        <w:rPr/>
-        <w:t>De snelheid van punt F (via A) kunnen we als volgt berekenen:</w:t>
+        <w:t xml:space="preserve">2.5.2 </w:t>
+      </w:r>
+      <w:r>
+        <w:rPr/>
+        <w:t>Checking the speed and acceleration</w:t>
+      </w:r>
+    </w:p>
+    <w:p>
+      <w:pPr>
+        <w:pStyle w:val="Normal"/>
+        <w:rPr/>
+      </w:pPr>
+      <w:r>
+        <w:rPr/>
+      </w:r>
+    </w:p>
+    <w:p>
+      <w:pPr>
+        <w:pStyle w:val="Normal"/>
+        <w:rPr/>
+      </w:pPr>
+      <w:r>
+        <w:rPr/>
+        <w:t>Checking the speed and acceleration is done in the same way</w:t>
+      </w:r>
+      <w:r>
+        <w:rPr/>
+        <w:t xml:space="preserve">. </w:t>
+      </w:r>
+      <w:r>
+        <w:rPr/>
+        <w:t>Because F is a stationary point</w:t>
+      </w:r>
+      <w:r>
+        <w:rPr/>
+        <w:t xml:space="preserve">, </w:t>
+      </w:r>
+      <w:r>
+        <w:rPr/>
+        <w:t>it’s speed and acceleration have to be equal to</w:t>
+      </w:r>
+      <w:r>
+        <w:rPr/>
+        <w:t xml:space="preserve"> 0 </w:t>
+      </w:r>
+      <w:r>
+        <w:rPr/>
+        <w:t>at all times</w:t>
+      </w:r>
+      <w:r>
+        <w:rPr/>
+        <w:t xml:space="preserve">. </w:t>
+      </w:r>
+      <w:r>
+        <w:rPr/>
+        <w:t>Then, by plotting the speed or acceleration of F calculated via a path of consecutive points from A to F</w:t>
+      </w:r>
+      <w:r>
+        <w:rPr/>
+        <w:t xml:space="preserve">, </w:t>
+      </w:r>
+      <w:r>
+        <w:rPr/>
+        <w:t>we will plot the error</w:t>
+      </w:r>
+      <w:r>
+        <w:rPr/>
+        <w:t>.</w:t>
+      </w:r>
+    </w:p>
+    <w:p>
+      <w:pPr>
+        <w:pStyle w:val="Normal"/>
+        <w:rPr/>
+      </w:pPr>
+      <w:r>
+        <w:rPr/>
+        <w:t>The speed of point F</w:t>
+      </w:r>
+      <w:r>
+        <w:rPr/>
+        <w:t xml:space="preserve"> (via A) </w:t>
+      </w:r>
+      <w:r>
+        <w:rPr/>
+        <w:t>can be calculated as follows:</w:t>
       </w:r>
     </w:p>
     <w:p>
@@ -306,55 +642,157 @@
       </w:pPr>
       <w:r>
         <w:rPr/>
-        <w:t xml:space="preserve">Figuur [?] toont de fout van de snelheid van punt F. </w:t>
-      </w:r>
-      <w:bookmarkStart w:id="0" w:name="__DdeLink__168_1259936490"/>
-      <w:r>
-        <w:rPr/>
-        <w:t>De x- en y-component komen goed met elkaar overeen</w:t>
-      </w:r>
-      <w:bookmarkEnd w:id="0"/>
-      <w:r>
-        <w:rPr/>
-        <w:t>, er is niets vreemds aan te merken. Behalve de 2 afwijkende waarden, lijkt deze fout perfect 0. Na inzoomen op de grafiek valt te zien dat deze fout niet 0 is, maar een grootte-orde van 10^-14 cm/s heeft. Dit komt al in de buurt van de machineprecisie maar is nog altijd groter en zal dus  komen door fsolve. De fout is klein genoeg om het een goede snelheidscontrole te noemen.</w:t>
-      </w:r>
-    </w:p>
-    <w:p>
-      <w:pPr>
-        <w:pStyle w:val="Normal"/>
-        <w:rPr/>
-      </w:pPr>
-      <w:r>
-        <w:rPr/>
-      </w:r>
-    </w:p>
-    <w:p>
-      <w:pPr>
-        <w:pStyle w:val="Normal"/>
-        <w:rPr/>
-      </w:pPr>
-      <w:r>
-        <w:rPr/>
-        <w:t>Figuur [?]: Fout op de snelheid.</w:t>
-      </w:r>
-    </w:p>
-    <w:p>
-      <w:pPr>
-        <w:pStyle w:val="Normal"/>
-        <w:rPr/>
-      </w:pPr>
-      <w:r>
-        <w:rPr/>
-      </w:r>
-    </w:p>
-    <w:p>
-      <w:pPr>
-        <w:pStyle w:val="Normal"/>
-        <w:rPr/>
-      </w:pPr>
-      <w:r>
-        <w:rPr/>
-        <w:t>De versnelling van punt F (via A) kunnen we als volgt berekenen:</w:t>
+        <w:t>Figu</w:t>
+      </w:r>
+      <w:r>
+        <w:rPr/>
+        <w:t>re</w:t>
+      </w:r>
+      <w:r>
+        <w:rPr/>
+        <w:t xml:space="preserve"> [?] </w:t>
+      </w:r>
+      <w:r>
+        <w:rPr/>
+        <w:t>presents the error in velocity of point F</w:t>
+      </w:r>
+      <w:r>
+        <w:rPr/>
+        <w:t xml:space="preserve">. </w:t>
+      </w:r>
+      <w:r>
+        <w:rPr/>
+        <w:t>The x and y components match well</w:t>
+      </w:r>
+      <w:r>
+        <w:rPr/>
+        <w:t xml:space="preserve">, </w:t>
+      </w:r>
+      <w:r>
+        <w:rPr/>
+        <w:t>there is nothing special to report there</w:t>
+      </w:r>
+      <w:r>
+        <w:rPr/>
+        <w:t xml:space="preserve">. </w:t>
+      </w:r>
+      <w:r>
+        <w:rPr/>
+        <w:t>Except for the 2 deviating values</w:t>
+      </w:r>
+      <w:r>
+        <w:rPr/>
+        <w:t xml:space="preserve">, </w:t>
+      </w:r>
+      <w:r>
+        <w:rPr/>
+        <w:t>this error seems to stay perfectly at</w:t>
+      </w:r>
+      <w:r>
+        <w:rPr/>
+        <w:t xml:space="preserve"> 0. </w:t>
+      </w:r>
+      <w:r>
+        <w:rPr/>
+        <w:t>After zooming in</w:t>
+      </w:r>
+      <w:r>
+        <w:rPr/>
+        <w:t xml:space="preserve"> </w:t>
+      </w:r>
+      <w:r>
+        <w:rPr/>
+        <w:t>we can see that this error doesn’t perfectly equal 0</w:t>
+      </w:r>
+      <w:r>
+        <w:rPr/>
+        <w:t xml:space="preserve"> </w:t>
+      </w:r>
+      <w:r>
+        <w:rPr/>
+        <w:t>but is instead</w:t>
+      </w:r>
+      <w:r>
+        <w:rPr/>
+        <w:t xml:space="preserve"> </w:t>
+      </w:r>
+      <w:r>
+        <w:rPr/>
+        <w:t>in the order of</w:t>
+      </w:r>
+      <w:r>
+        <w:rPr/>
+        <w:t xml:space="preserve"> 10^-14 cm/s. </w:t>
+      </w:r>
+      <w:r>
+        <w:rPr/>
+        <w:t>This is starting to approach machine precision</w:t>
+      </w:r>
+      <w:r>
+        <w:rPr/>
+        <w:t xml:space="preserve"> </w:t>
+      </w:r>
+      <w:r>
+        <w:rPr/>
+        <w:t>but is still not as precise. Again, the error is a result of using fsolve</w:t>
+      </w:r>
+      <w:r>
+        <w:rPr/>
+        <w:t xml:space="preserve">. </w:t>
+      </w:r>
+      <w:r>
+        <w:rPr/>
+        <w:t>The error is small enough to consider this check successful</w:t>
+      </w:r>
+    </w:p>
+    <w:p>
+      <w:pPr>
+        <w:pStyle w:val="Normal"/>
+        <w:rPr/>
+      </w:pPr>
+      <w:r>
+        <w:rPr/>
+      </w:r>
+    </w:p>
+    <w:p>
+      <w:pPr>
+        <w:pStyle w:val="Normal"/>
+        <w:rPr/>
+      </w:pPr>
+      <w:r>
+        <w:rPr/>
+        <w:t xml:space="preserve">Figuur [?]: </w:t>
+      </w:r>
+      <w:r>
+        <w:rPr/>
+        <w:t>Speed errors as functions of time.</w:t>
+      </w:r>
+    </w:p>
+    <w:p>
+      <w:pPr>
+        <w:pStyle w:val="Normal"/>
+        <w:rPr/>
+      </w:pPr>
+      <w:r>
+        <w:rPr/>
+      </w:r>
+    </w:p>
+    <w:p>
+      <w:pPr>
+        <w:pStyle w:val="Normal"/>
+        <w:rPr/>
+      </w:pPr>
+      <w:r>
+        <w:rPr/>
+        <w:t>We can calculate the accleration of point F</w:t>
+      </w:r>
+      <w:r>
+        <w:rPr/>
+        <w:t xml:space="preserve"> (via A) </w:t>
+      </w:r>
+      <w:r>
+        <w:rPr/>
+        <w:t>as follows:</w:t>
       </w:r>
     </w:p>
     <w:p>
@@ -402,26 +840,98 @@
       </w:pPr>
       <w:r>
         <w:rPr/>
-        <w:t>Figuur [?] toont de fout van de versnelling. Ook weer hier komen de x- en de y-component zo overeen dat er niets vreemds aan te merken valt. De fout in deze figuur is van orde 10^-14 cm/s^2. Zoals bij de snelheid is dit nog geen machineprecisie maar een fout geïntroduceerd door fsolve. In ieder geval wel klein genoeg om de controle geslaagd te noemen.</w:t>
-      </w:r>
-    </w:p>
-    <w:p>
-      <w:pPr>
-        <w:pStyle w:val="Normal"/>
-        <w:rPr/>
-      </w:pPr>
-      <w:r>
-        <w:rPr/>
-      </w:r>
-    </w:p>
-    <w:p>
-      <w:pPr>
-        <w:pStyle w:val="Normal"/>
-        <w:rPr/>
-      </w:pPr>
-      <w:r>
-        <w:rPr/>
-        <w:t>Figuur [?]: Fout op de versnelling.</w:t>
+        <w:t>Figu</w:t>
+      </w:r>
+      <w:r>
+        <w:rPr/>
+        <w:t>re</w:t>
+      </w:r>
+      <w:r>
+        <w:rPr/>
+        <w:t xml:space="preserve"> [?] </w:t>
+      </w:r>
+      <w:r>
+        <w:rPr/>
+        <w:t>shows the acceleration error</w:t>
+      </w:r>
+      <w:r>
+        <w:rPr/>
+        <w:t xml:space="preserve">. </w:t>
+      </w:r>
+      <w:r>
+        <w:rPr/>
+        <w:t>Once again the x and y components match so</w:t>
+      </w:r>
+      <w:r>
+        <w:rPr/>
+        <w:t xml:space="preserve"> </w:t>
+      </w:r>
+      <w:r>
+        <w:rPr/>
+        <w:t>there is nothing special to report</w:t>
+      </w:r>
+      <w:r>
+        <w:rPr/>
+        <w:t xml:space="preserve">. </w:t>
+      </w:r>
+      <w:r>
+        <w:rPr/>
+        <w:t>The error here is from the order of</w:t>
+      </w:r>
+      <w:r>
+        <w:rPr/>
+        <w:t xml:space="preserve"> 10^-14 cm/s^2. </w:t>
+      </w:r>
+      <w:r>
+        <w:rPr/>
+        <w:t>Like with the speed,</w:t>
+      </w:r>
+      <w:r>
+        <w:rPr/>
+        <w:t xml:space="preserve"> </w:t>
+      </w:r>
+      <w:r>
+        <w:rPr/>
+        <w:t>this isn’t machine precision yet</w:t>
+      </w:r>
+      <w:r>
+        <w:rPr/>
+        <w:t xml:space="preserve"> </w:t>
+      </w:r>
+      <w:r>
+        <w:rPr/>
+        <w:t>but a deviation introduced by fsolve</w:t>
+      </w:r>
+      <w:r>
+        <w:rPr/>
+        <w:t xml:space="preserve">. </w:t>
+      </w:r>
+      <w:r>
+        <w:rPr/>
+        <w:t>It’s small enough to consider this check successful</w:t>
+      </w:r>
+    </w:p>
+    <w:p>
+      <w:pPr>
+        <w:pStyle w:val="Normal"/>
+        <w:rPr/>
+      </w:pPr>
+      <w:r>
+        <w:rPr/>
+      </w:r>
+    </w:p>
+    <w:p>
+      <w:pPr>
+        <w:pStyle w:val="Normal"/>
+        <w:rPr/>
+      </w:pPr>
+      <w:r>
+        <w:rPr/>
+        <w:t xml:space="preserve">Figuur [?]: </w:t>
+      </w:r>
+      <w:r>
+        <w:rPr/>
+        <w:t>Acceleration errors as functions of time</w:t>
       </w:r>
     </w:p>
     <w:p>
@@ -472,21 +982,113 @@
       </w:pPr>
       <w:r>
         <w:rPr/>
-        <w:t>Voor het controleren van de dynamica maken we gebruik van de methode van de onbalanskrachten. Hierbij bepalen we de reactiekrachten die aan de grond aangrijpen. Deze reactiekrachten zijn het tegengestelde van de inwendige krachten FA, FF en FE . De onbalanskrachten zijn enerzijds deze reactiekrachten aan de grond</w:t>
-      </w:r>
-    </w:p>
-    <w:p>
-      <w:pPr>
-        <w:pStyle w:val="Normal"/>
-        <w:rPr/>
-      </w:pPr>
-      <w:r>
-        <w:rPr/>
-        <w:t xml:space="preserve">en anderzijds berekenen we ze als volgt </w:t>
-      </w:r>
-      <w:r>
-        <w:rPr/>
-        <w:t>(gegeven voor de x-richting, y-richting is analoog)</w:t>
+        <w:t>For checking the dynamics we make use of the method of shaking forces, in which we determine</w:t>
+      </w:r>
+      <w:r>
+        <w:rPr/>
+        <w:t xml:space="preserve"> </w:t>
+      </w:r>
+      <w:r>
+        <w:rPr/>
+        <w:t>the reaction forces</w:t>
+      </w:r>
+      <w:r>
+        <w:rPr/>
+        <w:t xml:space="preserve"> </w:t>
+      </w:r>
+      <w:r>
+        <w:rPr/>
+        <w:t>that act on the ground</w:t>
+      </w:r>
+      <w:r>
+        <w:rPr/>
+        <w:t xml:space="preserve">. </w:t>
+      </w:r>
+      <w:r>
+        <w:rPr/>
+        <w:t>These reaction forces</w:t>
+      </w:r>
+      <w:r>
+        <w:rPr/>
+        <w:t xml:space="preserve"> </w:t>
+      </w:r>
+      <w:r>
+        <w:rPr/>
+        <w:t>are the opposites</w:t>
+      </w:r>
+      <w:r>
+        <w:rPr/>
+        <w:t xml:space="preserve"> </w:t>
+      </w:r>
+      <w:r>
+        <w:rPr/>
+        <w:t>of the internal forces</w:t>
+      </w:r>
+      <w:r>
+        <w:rPr/>
+        <w:t xml:space="preserve"> FA, FF </w:t>
+      </w:r>
+      <w:r>
+        <w:rPr/>
+        <w:t>and</w:t>
+      </w:r>
+      <w:r>
+        <w:rPr/>
+        <w:t xml:space="preserve"> FE . </w:t>
+      </w:r>
+      <w:r>
+        <w:rPr/>
+        <w:t>The shaking forces</w:t>
+      </w:r>
+      <w:r>
+        <w:rPr/>
+        <w:t xml:space="preserve"> </w:t>
+      </w:r>
+      <w:r>
+        <w:rPr/>
+        <w:t>are</w:t>
+      </w:r>
+      <w:r>
+        <w:rPr/>
+        <w:t xml:space="preserve"> </w:t>
+      </w:r>
+      <w:r>
+        <w:rPr/>
+        <w:t>equal to</w:t>
+      </w:r>
+      <w:r>
+        <w:rPr/>
+        <w:t xml:space="preserve"> </w:t>
+      </w:r>
+      <w:r>
+        <w:rPr/>
+        <w:t>these reaction forces</w:t>
+      </w:r>
+      <w:r>
+        <w:rPr/>
+        <w:t xml:space="preserve"> </w:t>
+      </w:r>
+      <w:r>
+        <w:rPr/>
+        <w:t>on the ground</w:t>
+      </w:r>
+    </w:p>
+    <w:p>
+      <w:pPr>
+        <w:pStyle w:val="Normal"/>
+        <w:rPr/>
+      </w:pPr>
+      <w:r>
+        <w:rPr/>
+        <w:t>but are also calculated as follows</w:t>
+      </w:r>
+      <w:r>
+        <w:rPr/>
+        <w:t xml:space="preserve"> </w:t>
+      </w:r>
+      <w:r>
+        <w:rPr/>
+        <w:t>(given for the x direction, y direction is similar)</w:t>
       </w:r>
       <w:r>
         <w:rPr/>
@@ -547,7 +1149,135 @@
       </w:pPr>
       <w:r>
         <w:rPr/>
-        <w:t>We nemen dus de som over alle stangen behalve de grond. In figuur [?] is de fout van de onbalanskrachten weergegeven. De x- en y-component komen goed genoeg met elkaar overeen, ookal is de ene een grootte-orde groter dan de ander. De fout is van orde 10^-9 N voor de x-component tot 10^-10 N voor de y-component. Deze fout is groter dan de machineprecisie en zal resultaat zijn van de het rekenalgorithme dat gebruikt werd. De fout is klein genoeg om de controle te aanvaarden.</w:t>
+        <w:t>We take the sum over all linkages</w:t>
+      </w:r>
+      <w:r>
+        <w:rPr/>
+        <w:t xml:space="preserve"> </w:t>
+      </w:r>
+      <w:r>
+        <w:rPr/>
+        <w:t>except for the ground</w:t>
+      </w:r>
+      <w:r>
+        <w:rPr/>
+        <w:t xml:space="preserve">. </w:t>
+      </w:r>
+      <w:r>
+        <w:rPr/>
+        <w:t xml:space="preserve">The error of the shaking forces is plotted in </w:t>
+      </w:r>
+      <w:r>
+        <w:rPr/>
+        <w:t xml:space="preserve"> figu</w:t>
+      </w:r>
+      <w:r>
+        <w:rPr/>
+        <w:t>re</w:t>
+      </w:r>
+      <w:r>
+        <w:rPr/>
+        <w:t xml:space="preserve"> [?]. </w:t>
+      </w:r>
+      <w:r>
+        <w:rPr/>
+        <w:t>The x and y components match well enough</w:t>
+      </w:r>
+      <w:r>
+        <w:rPr/>
+        <w:t xml:space="preserve">, </w:t>
+      </w:r>
+      <w:r>
+        <w:rPr/>
+        <w:t>even though</w:t>
+      </w:r>
+      <w:r>
+        <w:rPr/>
+        <w:t xml:space="preserve"> </w:t>
+      </w:r>
+      <w:r>
+        <w:rPr/>
+        <w:t>one is one order of magnitude greater than the other</w:t>
+      </w:r>
+      <w:r>
+        <w:rPr/>
+        <w:t xml:space="preserve">. </w:t>
+      </w:r>
+      <w:r>
+        <w:rPr/>
+        <w:t>The error is from the order of</w:t>
+      </w:r>
+      <w:r>
+        <w:rPr/>
+        <w:t xml:space="preserve"> 10^-9 N </w:t>
+      </w:r>
+      <w:r>
+        <w:rPr/>
+        <w:t>for the</w:t>
+      </w:r>
+      <w:r>
+        <w:rPr/>
+        <w:t xml:space="preserve"> x component </w:t>
+      </w:r>
+      <w:r>
+        <w:rPr/>
+        <w:t>to</w:t>
+      </w:r>
+      <w:r>
+        <w:rPr/>
+        <w:t xml:space="preserve"> 10^-10 N </w:t>
+      </w:r>
+      <w:r>
+        <w:rPr/>
+        <w:t>for</w:t>
+      </w:r>
+      <w:r>
+        <w:rPr/>
+        <w:t xml:space="preserve"> </w:t>
+      </w:r>
+      <w:r>
+        <w:rPr/>
+        <w:t>the</w:t>
+      </w:r>
+      <w:r>
+        <w:rPr/>
+        <w:t xml:space="preserve"> y component. </w:t>
+      </w:r>
+      <w:r>
+        <w:rPr/>
+        <w:t>This error</w:t>
+      </w:r>
+      <w:r>
+        <w:rPr/>
+        <w:t xml:space="preserve"> is gr</w:t>
+      </w:r>
+      <w:r>
+        <w:rPr/>
+        <w:t>ea</w:t>
+      </w:r>
+      <w:r>
+        <w:rPr/>
+        <w:t xml:space="preserve">ter </w:t>
+      </w:r>
+      <w:r>
+        <w:rPr/>
+        <w:t>than machine precision</w:t>
+      </w:r>
+      <w:r>
+        <w:rPr/>
+        <w:t xml:space="preserve"> </w:t>
+      </w:r>
+      <w:r>
+        <w:rPr/>
+        <w:t>is a result of the used math algorithm</w:t>
+      </w:r>
+      <w:r>
+        <w:rPr/>
+        <w:t xml:space="preserve">. </w:t>
+      </w:r>
+      <w:r>
+        <w:rPr/>
+        <w:t>The error is small enough to consider this check successful</w:t>
       </w:r>
     </w:p>
     <w:sectPr>

</xml_diff>

<commit_message>
Versie 4, figuren toegevoegd [ENG]
</commit_message>
<xml_diff>
--- a/Verlsag_Deel_Controle.docx
+++ b/Verlsag_Deel_Controle.docx
@@ -397,8 +397,6 @@
         <w:rPr/>
         <w:t xml:space="preserve"> fsolve. </w:t>
       </w:r>
-      <w:bookmarkStart w:id="0" w:name="__DdeLink__125_1357134542"/>
-      <w:bookmarkEnd w:id="0"/>
       <w:r>
         <w:rPr/>
         <w:t>The error is small enough to consider this check successful</w:t>
@@ -470,13 +468,258 @@
       </w:pPr>
       <w:r>
         <w:rPr/>
-      </w:r>
-    </w:p>
-    <w:p>
-      <w:pPr>
-        <w:pStyle w:val="Normal"/>
-        <w:rPr/>
-      </w:pPr>
+        <w:drawing>
+          <wp:anchor behindDoc="0" distT="0" distB="0" distL="0" distR="0" simplePos="0" locked="0" layoutInCell="1" allowOverlap="1" relativeHeight="2">
+            <wp:simplePos x="0" y="0"/>
+            <wp:positionH relativeFrom="column">
+              <wp:posOffset>325120</wp:posOffset>
+            </wp:positionH>
+            <wp:positionV relativeFrom="paragraph">
+              <wp:posOffset>332105</wp:posOffset>
+            </wp:positionV>
+            <wp:extent cx="5332730" cy="3999865"/>
+            <wp:effectExtent l="0" t="0" r="0" b="0"/>
+            <wp:wrapTopAndBottom/>
+            <wp:docPr id="1" name="Image1" descr=""/>
+            <wp:cNvGraphicFramePr>
+              <a:graphicFrameLocks xmlns:a="http://schemas.openxmlformats.org/drawingml/2006/main" noChangeAspect="1"/>
+            </wp:cNvGraphicFramePr>
+            <a:graphic xmlns:a="http://schemas.openxmlformats.org/drawingml/2006/main">
+              <a:graphicData uri="http://schemas.openxmlformats.org/drawingml/2006/picture">
+                <pic:pic xmlns:pic="http://schemas.openxmlformats.org/drawingml/2006/picture">
+                  <pic:nvPicPr>
+                    <pic:cNvPr id="1" name="Image1" descr=""/>
+                    <pic:cNvPicPr>
+                      <a:picLocks noChangeAspect="1" noChangeArrowheads="1"/>
+                    </pic:cNvPicPr>
+                  </pic:nvPicPr>
+                  <pic:blipFill>
+                    <a:blip r:embed="rId2"/>
+                    <a:stretch>
+                      <a:fillRect/>
+                    </a:stretch>
+                  </pic:blipFill>
+                  <pic:spPr bwMode="auto">
+                    <a:xfrm>
+                      <a:off x="0" y="0"/>
+                      <a:ext cx="5332730" cy="3999865"/>
+                    </a:xfrm>
+                    <a:prstGeom prst="rect">
+                      <a:avLst/>
+                    </a:prstGeom>
+                  </pic:spPr>
+                </pic:pic>
+              </a:graphicData>
+            </a:graphic>
+          </wp:anchor>
+        </w:drawing>
+      </w:r>
+    </w:p>
+    <w:p>
+      <w:pPr>
+        <w:pStyle w:val="Normal"/>
+        <w:rPr/>
+      </w:pPr>
+      <w:r>
+        <w:rPr/>
+      </w:r>
+    </w:p>
+    <w:p>
+      <w:pPr>
+        <w:pStyle w:val="Normal"/>
+        <w:rPr/>
+      </w:pPr>
+      <w:r>
+        <w:rPr/>
+        <w:drawing>
+          <wp:anchor behindDoc="0" distT="0" distB="0" distL="0" distR="0" simplePos="0" locked="0" layoutInCell="1" allowOverlap="1" relativeHeight="3">
+            <wp:simplePos x="0" y="0"/>
+            <wp:positionH relativeFrom="column">
+              <wp:align>center</wp:align>
+            </wp:positionH>
+            <wp:positionV relativeFrom="paragraph">
+              <wp:posOffset>635</wp:posOffset>
+            </wp:positionV>
+            <wp:extent cx="5332730" cy="3999865"/>
+            <wp:effectExtent l="0" t="0" r="0" b="0"/>
+            <wp:wrapTopAndBottom/>
+            <wp:docPr id="2" name="Image2" descr=""/>
+            <wp:cNvGraphicFramePr>
+              <a:graphicFrameLocks xmlns:a="http://schemas.openxmlformats.org/drawingml/2006/main" noChangeAspect="1"/>
+            </wp:cNvGraphicFramePr>
+            <a:graphic xmlns:a="http://schemas.openxmlformats.org/drawingml/2006/main">
+              <a:graphicData uri="http://schemas.openxmlformats.org/drawingml/2006/picture">
+                <pic:pic xmlns:pic="http://schemas.openxmlformats.org/drawingml/2006/picture">
+                  <pic:nvPicPr>
+                    <pic:cNvPr id="2" name="Image2" descr=""/>
+                    <pic:cNvPicPr>
+                      <a:picLocks noChangeAspect="1" noChangeArrowheads="1"/>
+                    </pic:cNvPicPr>
+                  </pic:nvPicPr>
+                  <pic:blipFill>
+                    <a:blip r:embed="rId3"/>
+                    <a:stretch>
+                      <a:fillRect/>
+                    </a:stretch>
+                  </pic:blipFill>
+                  <pic:spPr bwMode="auto">
+                    <a:xfrm>
+                      <a:off x="0" y="0"/>
+                      <a:ext cx="5332730" cy="3999865"/>
+                    </a:xfrm>
+                    <a:prstGeom prst="rect">
+                      <a:avLst/>
+                    </a:prstGeom>
+                  </pic:spPr>
+                </pic:pic>
+              </a:graphicData>
+            </a:graphic>
+          </wp:anchor>
+        </w:drawing>
+      </w:r>
+    </w:p>
+    <w:p>
+      <w:pPr>
+        <w:pStyle w:val="Normal"/>
+        <w:rPr/>
+      </w:pPr>
+      <w:r>
+        <w:rPr/>
+        <w:drawing>
+          <wp:anchor behindDoc="0" distT="0" distB="0" distL="0" distR="0" simplePos="0" locked="0" layoutInCell="1" allowOverlap="1" relativeHeight="4">
+            <wp:simplePos x="0" y="0"/>
+            <wp:positionH relativeFrom="column">
+              <wp:align>center</wp:align>
+            </wp:positionH>
+            <wp:positionV relativeFrom="paragraph">
+              <wp:posOffset>635</wp:posOffset>
+            </wp:positionV>
+            <wp:extent cx="5332730" cy="3999865"/>
+            <wp:effectExtent l="0" t="0" r="0" b="0"/>
+            <wp:wrapTopAndBottom/>
+            <wp:docPr id="3" name="Image3" descr=""/>
+            <wp:cNvGraphicFramePr>
+              <a:graphicFrameLocks xmlns:a="http://schemas.openxmlformats.org/drawingml/2006/main" noChangeAspect="1"/>
+            </wp:cNvGraphicFramePr>
+            <a:graphic xmlns:a="http://schemas.openxmlformats.org/drawingml/2006/main">
+              <a:graphicData uri="http://schemas.openxmlformats.org/drawingml/2006/picture">
+                <pic:pic xmlns:pic="http://schemas.openxmlformats.org/drawingml/2006/picture">
+                  <pic:nvPicPr>
+                    <pic:cNvPr id="3" name="Image3" descr=""/>
+                    <pic:cNvPicPr>
+                      <a:picLocks noChangeAspect="1" noChangeArrowheads="1"/>
+                    </pic:cNvPicPr>
+                  </pic:nvPicPr>
+                  <pic:blipFill>
+                    <a:blip r:embed="rId4"/>
+                    <a:stretch>
+                      <a:fillRect/>
+                    </a:stretch>
+                  </pic:blipFill>
+                  <pic:spPr bwMode="auto">
+                    <a:xfrm>
+                      <a:off x="0" y="0"/>
+                      <a:ext cx="5332730" cy="3999865"/>
+                    </a:xfrm>
+                    <a:prstGeom prst="rect">
+                      <a:avLst/>
+                    </a:prstGeom>
+                  </pic:spPr>
+                </pic:pic>
+              </a:graphicData>
+            </a:graphic>
+          </wp:anchor>
+        </w:drawing>
+      </w:r>
+    </w:p>
+    <w:p>
+      <w:pPr>
+        <w:pStyle w:val="Normal"/>
+        <w:rPr/>
+      </w:pPr>
+      <w:r>
+        <w:rPr/>
+      </w:r>
+    </w:p>
+    <w:p>
+      <w:pPr>
+        <w:pStyle w:val="Normal"/>
+        <w:rPr/>
+      </w:pPr>
+      <w:r>
+        <w:rPr/>
+      </w:r>
+    </w:p>
+    <w:p>
+      <w:pPr>
+        <w:pStyle w:val="Normal"/>
+        <w:rPr/>
+      </w:pPr>
+      <w:r>
+        <w:rPr/>
+      </w:r>
+    </w:p>
+    <w:p>
+      <w:pPr>
+        <w:pStyle w:val="Normal"/>
+        <w:rPr/>
+      </w:pPr>
+      <w:r>
+        <w:rPr/>
+      </w:r>
+    </w:p>
+    <w:p>
+      <w:pPr>
+        <w:pStyle w:val="Normal"/>
+        <w:rPr/>
+      </w:pPr>
+      <w:r>
+        <w:drawing>
+          <wp:anchor behindDoc="0" distT="0" distB="0" distL="0" distR="0" simplePos="0" locked="0" layoutInCell="1" allowOverlap="1" relativeHeight="5">
+            <wp:simplePos x="0" y="0"/>
+            <wp:positionH relativeFrom="column">
+              <wp:align>center</wp:align>
+            </wp:positionH>
+            <wp:positionV relativeFrom="paragraph">
+              <wp:posOffset>635</wp:posOffset>
+            </wp:positionV>
+            <wp:extent cx="5332730" cy="3999865"/>
+            <wp:effectExtent l="0" t="0" r="0" b="0"/>
+            <wp:wrapTopAndBottom/>
+            <wp:docPr id="4" name="Image4" descr=""/>
+            <wp:cNvGraphicFramePr>
+              <a:graphicFrameLocks xmlns:a="http://schemas.openxmlformats.org/drawingml/2006/main" noChangeAspect="1"/>
+            </wp:cNvGraphicFramePr>
+            <a:graphic xmlns:a="http://schemas.openxmlformats.org/drawingml/2006/main">
+              <a:graphicData uri="http://schemas.openxmlformats.org/drawingml/2006/picture">
+                <pic:pic xmlns:pic="http://schemas.openxmlformats.org/drawingml/2006/picture">
+                  <pic:nvPicPr>
+                    <pic:cNvPr id="4" name="Image4" descr=""/>
+                    <pic:cNvPicPr>
+                      <a:picLocks noChangeAspect="1" noChangeArrowheads="1"/>
+                    </pic:cNvPicPr>
+                  </pic:nvPicPr>
+                  <pic:blipFill>
+                    <a:blip r:embed="rId5"/>
+                    <a:stretch>
+                      <a:fillRect/>
+                    </a:stretch>
+                  </pic:blipFill>
+                  <pic:spPr bwMode="auto">
+                    <a:xfrm>
+                      <a:off x="0" y="0"/>
+                      <a:ext cx="5332730" cy="3999865"/>
+                    </a:xfrm>
+                    <a:prstGeom prst="rect">
+                      <a:avLst/>
+                    </a:prstGeom>
+                  </pic:spPr>
+                </pic:pic>
+              </a:graphicData>
+            </a:graphic>
+          </wp:anchor>
+        </w:drawing>
+      </w:r>
       <w:r>
         <w:rPr/>
         <w:t xml:space="preserve">Figuur [?]: </w:t>
@@ -760,6 +1003,98 @@
         <w:rPr/>
       </w:pPr>
       <w:r>
+        <w:drawing>
+          <wp:anchor behindDoc="0" distT="0" distB="0" distL="0" distR="0" simplePos="0" locked="0" layoutInCell="1" allowOverlap="1" relativeHeight="6">
+            <wp:simplePos x="0" y="0"/>
+            <wp:positionH relativeFrom="column">
+              <wp:align>center</wp:align>
+            </wp:positionH>
+            <wp:positionV relativeFrom="paragraph">
+              <wp:posOffset>635</wp:posOffset>
+            </wp:positionV>
+            <wp:extent cx="5332730" cy="3999865"/>
+            <wp:effectExtent l="0" t="0" r="0" b="0"/>
+            <wp:wrapTopAndBottom/>
+            <wp:docPr id="5" name="Image5" descr=""/>
+            <wp:cNvGraphicFramePr>
+              <a:graphicFrameLocks xmlns:a="http://schemas.openxmlformats.org/drawingml/2006/main" noChangeAspect="1"/>
+            </wp:cNvGraphicFramePr>
+            <a:graphic xmlns:a="http://schemas.openxmlformats.org/drawingml/2006/main">
+              <a:graphicData uri="http://schemas.openxmlformats.org/drawingml/2006/picture">
+                <pic:pic xmlns:pic="http://schemas.openxmlformats.org/drawingml/2006/picture">
+                  <pic:nvPicPr>
+                    <pic:cNvPr id="5" name="Image5" descr=""/>
+                    <pic:cNvPicPr>
+                      <a:picLocks noChangeAspect="1" noChangeArrowheads="1"/>
+                    </pic:cNvPicPr>
+                  </pic:nvPicPr>
+                  <pic:blipFill>
+                    <a:blip r:embed="rId6"/>
+                    <a:stretch>
+                      <a:fillRect/>
+                    </a:stretch>
+                  </pic:blipFill>
+                  <pic:spPr bwMode="auto">
+                    <a:xfrm>
+                      <a:off x="0" y="0"/>
+                      <a:ext cx="5332730" cy="3999865"/>
+                    </a:xfrm>
+                    <a:prstGeom prst="rect">
+                      <a:avLst/>
+                    </a:prstGeom>
+                  </pic:spPr>
+                </pic:pic>
+              </a:graphicData>
+            </a:graphic>
+          </wp:anchor>
+        </w:drawing>
+        <w:drawing>
+          <wp:anchor behindDoc="0" distT="0" distB="0" distL="0" distR="0" simplePos="0" locked="0" layoutInCell="1" allowOverlap="1" relativeHeight="7">
+            <wp:simplePos x="0" y="0"/>
+            <wp:positionH relativeFrom="column">
+              <wp:posOffset>393700</wp:posOffset>
+            </wp:positionH>
+            <wp:positionV relativeFrom="paragraph">
+              <wp:posOffset>4156075</wp:posOffset>
+            </wp:positionV>
+            <wp:extent cx="5332730" cy="3999865"/>
+            <wp:effectExtent l="0" t="0" r="0" b="0"/>
+            <wp:wrapTopAndBottom/>
+            <wp:docPr id="6" name="Image6" descr=""/>
+            <wp:cNvGraphicFramePr>
+              <a:graphicFrameLocks xmlns:a="http://schemas.openxmlformats.org/drawingml/2006/main" noChangeAspect="1"/>
+            </wp:cNvGraphicFramePr>
+            <a:graphic xmlns:a="http://schemas.openxmlformats.org/drawingml/2006/main">
+              <a:graphicData uri="http://schemas.openxmlformats.org/drawingml/2006/picture">
+                <pic:pic xmlns:pic="http://schemas.openxmlformats.org/drawingml/2006/picture">
+                  <pic:nvPicPr>
+                    <pic:cNvPr id="6" name="Image6" descr=""/>
+                    <pic:cNvPicPr>
+                      <a:picLocks noChangeAspect="1" noChangeArrowheads="1"/>
+                    </pic:cNvPicPr>
+                  </pic:nvPicPr>
+                  <pic:blipFill>
+                    <a:blip r:embed="rId7"/>
+                    <a:stretch>
+                      <a:fillRect/>
+                    </a:stretch>
+                  </pic:blipFill>
+                  <pic:spPr bwMode="auto">
+                    <a:xfrm>
+                      <a:off x="0" y="0"/>
+                      <a:ext cx="5332730" cy="3999865"/>
+                    </a:xfrm>
+                    <a:prstGeom prst="rect">
+                      <a:avLst/>
+                    </a:prstGeom>
+                  </pic:spPr>
+                </pic:pic>
+              </a:graphicData>
+            </a:graphic>
+          </wp:anchor>
+        </w:drawing>
+      </w:r>
+      <w:r>
         <w:rPr/>
         <w:t xml:space="preserve">Figuur [?]: </w:t>
       </w:r>
@@ -784,6 +1119,42 @@
       </w:pPr>
       <w:r>
         <w:rPr/>
+      </w:r>
+    </w:p>
+    <w:p>
+      <w:pPr>
+        <w:pStyle w:val="Normal"/>
+        <w:rPr/>
+      </w:pPr>
+      <w:r>
+        <w:rPr/>
+      </w:r>
+    </w:p>
+    <w:p>
+      <w:pPr>
+        <w:pStyle w:val="Normal"/>
+        <w:rPr/>
+      </w:pPr>
+      <w:r>
+        <w:rPr/>
+      </w:r>
+    </w:p>
+    <w:p>
+      <w:pPr>
+        <w:pStyle w:val="Normal"/>
+        <w:rPr/>
+      </w:pPr>
+      <w:r>
+        <w:rPr/>
+      </w:r>
+    </w:p>
+    <w:p>
+      <w:pPr>
+        <w:pStyle w:val="Normal"/>
+        <w:rPr/>
+      </w:pPr>
+      <w:r>
+        <w:rPr/>
         <w:t>We can calculate the accleration of point F</w:t>
       </w:r>
       <w:r>
@@ -927,7 +1298,132 @@
       </w:pPr>
       <w:r>
         <w:rPr/>
-        <w:t xml:space="preserve">Figuur [?]: </w:t>
+        <w:drawing>
+          <wp:anchor behindDoc="0" distT="0" distB="0" distL="0" distR="0" simplePos="0" locked="0" layoutInCell="1" allowOverlap="1" relativeHeight="8">
+            <wp:simplePos x="0" y="0"/>
+            <wp:positionH relativeFrom="column">
+              <wp:align>center</wp:align>
+            </wp:positionH>
+            <wp:positionV relativeFrom="paragraph">
+              <wp:posOffset>635</wp:posOffset>
+            </wp:positionV>
+            <wp:extent cx="5332730" cy="3999865"/>
+            <wp:effectExtent l="0" t="0" r="0" b="0"/>
+            <wp:wrapTopAndBottom/>
+            <wp:docPr id="7" name="Image7" descr=""/>
+            <wp:cNvGraphicFramePr>
+              <a:graphicFrameLocks xmlns:a="http://schemas.openxmlformats.org/drawingml/2006/main" noChangeAspect="1"/>
+            </wp:cNvGraphicFramePr>
+            <a:graphic xmlns:a="http://schemas.openxmlformats.org/drawingml/2006/main">
+              <a:graphicData uri="http://schemas.openxmlformats.org/drawingml/2006/picture">
+                <pic:pic xmlns:pic="http://schemas.openxmlformats.org/drawingml/2006/picture">
+                  <pic:nvPicPr>
+                    <pic:cNvPr id="7" name="Image7" descr=""/>
+                    <pic:cNvPicPr>
+                      <a:picLocks noChangeAspect="1" noChangeArrowheads="1"/>
+                    </pic:cNvPicPr>
+                  </pic:nvPicPr>
+                  <pic:blipFill>
+                    <a:blip r:embed="rId8"/>
+                    <a:stretch>
+                      <a:fillRect/>
+                    </a:stretch>
+                  </pic:blipFill>
+                  <pic:spPr bwMode="auto">
+                    <a:xfrm>
+                      <a:off x="0" y="0"/>
+                      <a:ext cx="5332730" cy="3999865"/>
+                    </a:xfrm>
+                    <a:prstGeom prst="rect">
+                      <a:avLst/>
+                    </a:prstGeom>
+                  </pic:spPr>
+                </pic:pic>
+              </a:graphicData>
+            </a:graphic>
+          </wp:anchor>
+        </w:drawing>
+      </w:r>
+    </w:p>
+    <w:p>
+      <w:pPr>
+        <w:pStyle w:val="Normal"/>
+        <w:rPr/>
+      </w:pPr>
+      <w:r>
+        <w:rPr/>
+      </w:r>
+    </w:p>
+    <w:p>
+      <w:pPr>
+        <w:pStyle w:val="Normal"/>
+        <w:rPr/>
+      </w:pPr>
+      <w:r>
+        <w:rPr/>
+        <w:drawing>
+          <wp:anchor behindDoc="0" distT="0" distB="0" distL="0" distR="0" simplePos="0" locked="0" layoutInCell="1" allowOverlap="1" relativeHeight="9">
+            <wp:simplePos x="0" y="0"/>
+            <wp:positionH relativeFrom="column">
+              <wp:align>center</wp:align>
+            </wp:positionH>
+            <wp:positionV relativeFrom="paragraph">
+              <wp:posOffset>635</wp:posOffset>
+            </wp:positionV>
+            <wp:extent cx="5332730" cy="3999865"/>
+            <wp:effectExtent l="0" t="0" r="0" b="0"/>
+            <wp:wrapTopAndBottom/>
+            <wp:docPr id="8" name="Image8" descr=""/>
+            <wp:cNvGraphicFramePr>
+              <a:graphicFrameLocks xmlns:a="http://schemas.openxmlformats.org/drawingml/2006/main" noChangeAspect="1"/>
+            </wp:cNvGraphicFramePr>
+            <a:graphic xmlns:a="http://schemas.openxmlformats.org/drawingml/2006/main">
+              <a:graphicData uri="http://schemas.openxmlformats.org/drawingml/2006/picture">
+                <pic:pic xmlns:pic="http://schemas.openxmlformats.org/drawingml/2006/picture">
+                  <pic:nvPicPr>
+                    <pic:cNvPr id="8" name="Image8" descr=""/>
+                    <pic:cNvPicPr>
+                      <a:picLocks noChangeAspect="1" noChangeArrowheads="1"/>
+                    </pic:cNvPicPr>
+                  </pic:nvPicPr>
+                  <pic:blipFill>
+                    <a:blip r:embed="rId9"/>
+                    <a:stretch>
+                      <a:fillRect/>
+                    </a:stretch>
+                  </pic:blipFill>
+                  <pic:spPr bwMode="auto">
+                    <a:xfrm>
+                      <a:off x="0" y="0"/>
+                      <a:ext cx="5332730" cy="3999865"/>
+                    </a:xfrm>
+                    <a:prstGeom prst="rect">
+                      <a:avLst/>
+                    </a:prstGeom>
+                  </pic:spPr>
+                </pic:pic>
+              </a:graphicData>
+            </a:graphic>
+          </wp:anchor>
+        </w:drawing>
+      </w:r>
+    </w:p>
+    <w:p>
+      <w:pPr>
+        <w:pStyle w:val="Normal"/>
+        <w:rPr/>
+      </w:pPr>
+      <w:r>
+        <w:rPr/>
+        <w:t>Figu</w:t>
+      </w:r>
+      <w:r>
+        <w:rPr/>
+        <w:t>re</w:t>
+      </w:r>
+      <w:r>
+        <w:rPr/>
+        <w:t xml:space="preserve"> [?]: </w:t>
       </w:r>
       <w:r>
         <w:rPr/>
@@ -1278,6 +1774,154 @@
       <w:r>
         <w:rPr/>
         <w:t>The error is small enough to consider this check successful</w:t>
+      </w:r>
+    </w:p>
+    <w:p>
+      <w:pPr>
+        <w:pStyle w:val="Normal"/>
+        <w:rPr/>
+      </w:pPr>
+      <w:r>
+        <w:rPr/>
+      </w:r>
+    </w:p>
+    <w:p>
+      <w:pPr>
+        <w:pStyle w:val="Normal"/>
+        <w:rPr/>
+      </w:pPr>
+      <w:r>
+        <w:rPr/>
+        <w:drawing>
+          <wp:anchor behindDoc="0" distT="0" distB="0" distL="0" distR="0" simplePos="0" locked="0" layoutInCell="1" allowOverlap="1" relativeHeight="10">
+            <wp:simplePos x="0" y="0"/>
+            <wp:positionH relativeFrom="column">
+              <wp:align>center</wp:align>
+            </wp:positionH>
+            <wp:positionV relativeFrom="paragraph">
+              <wp:posOffset>635</wp:posOffset>
+            </wp:positionV>
+            <wp:extent cx="5332730" cy="3999865"/>
+            <wp:effectExtent l="0" t="0" r="0" b="0"/>
+            <wp:wrapTopAndBottom/>
+            <wp:docPr id="9" name="Image9" descr=""/>
+            <wp:cNvGraphicFramePr>
+              <a:graphicFrameLocks xmlns:a="http://schemas.openxmlformats.org/drawingml/2006/main" noChangeAspect="1"/>
+            </wp:cNvGraphicFramePr>
+            <a:graphic xmlns:a="http://schemas.openxmlformats.org/drawingml/2006/main">
+              <a:graphicData uri="http://schemas.openxmlformats.org/drawingml/2006/picture">
+                <pic:pic xmlns:pic="http://schemas.openxmlformats.org/drawingml/2006/picture">
+                  <pic:nvPicPr>
+                    <pic:cNvPr id="9" name="Image9" descr=""/>
+                    <pic:cNvPicPr>
+                      <a:picLocks noChangeAspect="1" noChangeArrowheads="1"/>
+                    </pic:cNvPicPr>
+                  </pic:nvPicPr>
+                  <pic:blipFill>
+                    <a:blip r:embed="rId10"/>
+                    <a:stretch>
+                      <a:fillRect/>
+                    </a:stretch>
+                  </pic:blipFill>
+                  <pic:spPr bwMode="auto">
+                    <a:xfrm>
+                      <a:off x="0" y="0"/>
+                      <a:ext cx="5332730" cy="3999865"/>
+                    </a:xfrm>
+                    <a:prstGeom prst="rect">
+                      <a:avLst/>
+                    </a:prstGeom>
+                  </pic:spPr>
+                </pic:pic>
+              </a:graphicData>
+            </a:graphic>
+          </wp:anchor>
+        </w:drawing>
+      </w:r>
+    </w:p>
+    <w:p>
+      <w:pPr>
+        <w:pStyle w:val="Normal"/>
+        <w:rPr/>
+      </w:pPr>
+      <w:r>
+        <w:rPr/>
+        <w:drawing>
+          <wp:anchor behindDoc="0" distT="0" distB="0" distL="0" distR="0" simplePos="0" locked="0" layoutInCell="1" allowOverlap="1" relativeHeight="11">
+            <wp:simplePos x="0" y="0"/>
+            <wp:positionH relativeFrom="column">
+              <wp:align>center</wp:align>
+            </wp:positionH>
+            <wp:positionV relativeFrom="paragraph">
+              <wp:posOffset>635</wp:posOffset>
+            </wp:positionV>
+            <wp:extent cx="5332730" cy="3999865"/>
+            <wp:effectExtent l="0" t="0" r="0" b="0"/>
+            <wp:wrapTopAndBottom/>
+            <wp:docPr id="10" name="Image10" descr=""/>
+            <wp:cNvGraphicFramePr>
+              <a:graphicFrameLocks xmlns:a="http://schemas.openxmlformats.org/drawingml/2006/main" noChangeAspect="1"/>
+            </wp:cNvGraphicFramePr>
+            <a:graphic xmlns:a="http://schemas.openxmlformats.org/drawingml/2006/main">
+              <a:graphicData uri="http://schemas.openxmlformats.org/drawingml/2006/picture">
+                <pic:pic xmlns:pic="http://schemas.openxmlformats.org/drawingml/2006/picture">
+                  <pic:nvPicPr>
+                    <pic:cNvPr id="10" name="Image10" descr=""/>
+                    <pic:cNvPicPr>
+                      <a:picLocks noChangeAspect="1" noChangeArrowheads="1"/>
+                    </pic:cNvPicPr>
+                  </pic:nvPicPr>
+                  <pic:blipFill>
+                    <a:blip r:embed="rId11"/>
+                    <a:stretch>
+                      <a:fillRect/>
+                    </a:stretch>
+                  </pic:blipFill>
+                  <pic:spPr bwMode="auto">
+                    <a:xfrm>
+                      <a:off x="0" y="0"/>
+                      <a:ext cx="5332730" cy="3999865"/>
+                    </a:xfrm>
+                    <a:prstGeom prst="rect">
+                      <a:avLst/>
+                    </a:prstGeom>
+                  </pic:spPr>
+                </pic:pic>
+              </a:graphicData>
+            </a:graphic>
+          </wp:anchor>
+        </w:drawing>
+      </w:r>
+    </w:p>
+    <w:p>
+      <w:pPr>
+        <w:pStyle w:val="Normal"/>
+        <w:rPr/>
+      </w:pPr>
+      <w:r>
+        <w:rPr/>
+      </w:r>
+    </w:p>
+    <w:p>
+      <w:pPr>
+        <w:pStyle w:val="Normal"/>
+        <w:rPr/>
+      </w:pPr>
+      <w:r>
+        <w:rPr/>
+        <w:t>Figu</w:t>
+      </w:r>
+      <w:r>
+        <w:rPr/>
+        <w:t>re</w:t>
+      </w:r>
+      <w:r>
+        <w:rPr/>
+        <w:t xml:space="preserve"> [?]: </w:t>
+      </w:r>
+      <w:r>
+        <w:rPr/>
+        <w:t>Shaking force errors as functions of time</w:t>
       </w:r>
     </w:p>
     <w:sectPr>

</xml_diff>